<commit_message>
"Versione 0.3: Revisione Login, Registrati e DB in base a nuove specifiche, inizio gestione prodotti"
</commit_message>
<xml_diff>
--- a/Documentazione.docx
+++ b/Documentazione.docx
@@ -51,13 +51,23 @@
         <w:t xml:space="preserve">Sito web di e-commerce di un sito di abbigliamento realizzato in ASP.Net utilizzando il template bootstrap </w:t>
       </w:r>
       <w:hyperlink r:id="rId5" w:history="1">
+        <w:proofErr w:type="spellStart"/>
         <w:r>
           <w:rPr>
             <w:rStyle w:val="Collegamentoipertestuale"/>
             <w:sz w:val="24"/>
             <w:szCs w:val="24"/>
           </w:rPr>
-          <w:t>eiser, re</w:t>
+          <w:t>eiser</w:t>
+        </w:r>
+        <w:proofErr w:type="spellEnd"/>
+        <w:r>
+          <w:rPr>
+            <w:rStyle w:val="Collegamentoipertestuale"/>
+            <w:sz w:val="24"/>
+            <w:szCs w:val="24"/>
+          </w:rPr>
+          <w:t>, re</w:t>
         </w:r>
         <w:r>
           <w:rPr>
@@ -73,8 +83,18 @@
             <w:sz w:val="24"/>
             <w:szCs w:val="24"/>
           </w:rPr>
-          <w:t>lizzato da colorlib</w:t>
+          <w:t xml:space="preserve">lizzato da </w:t>
         </w:r>
+        <w:proofErr w:type="spellStart"/>
+        <w:r>
+          <w:rPr>
+            <w:rStyle w:val="Collegamentoipertestuale"/>
+            <w:sz w:val="24"/>
+            <w:szCs w:val="24"/>
+          </w:rPr>
+          <w:t>colorlib</w:t>
+        </w:r>
+        <w:proofErr w:type="spellEnd"/>
       </w:hyperlink>
       <w:r>
         <w:rPr>
@@ -125,7 +145,21 @@
           <w:sz w:val="24"/>
           <w:szCs w:val="24"/>
         </w:rPr>
-        <w:t>Il sito è suddiviso in 3 sezioni:</w:t>
+        <w:t xml:space="preserve">Il sito è suddiviso in </w:t>
+      </w:r>
+      <w:r>
+        <w:rPr>
+          <w:sz w:val="24"/>
+          <w:szCs w:val="24"/>
+        </w:rPr>
+        <w:t>4</w:t>
+      </w:r>
+      <w:r>
+        <w:rPr>
+          <w:sz w:val="24"/>
+          <w:szCs w:val="24"/>
+        </w:rPr>
+        <w:t xml:space="preserve"> sezioni:</w:t>
       </w:r>
     </w:p>
     <w:p>
@@ -181,7 +215,7 @@
           <w:sz w:val="24"/>
           <w:szCs w:val="24"/>
         </w:rPr>
-        <w:t>Sezione Utente Comune: riservata ai clienti registrati, vi si accede tramite apposita pagina di login. Presenta un elenco prodotti, il dettaglio prodotto con possibilità di aggiungere al carrello, il carrello e l’elenco ordini (sia già evasi che da evadere, questi ultimi possono essere annullati o modificati)</w:t>
+        <w:t>Sezione Utente Comune: riservata ai clienti registrati, vi si accede tramite apposita pagina di login. Presenta un elenco prodotti, il dettaglio prodotto con possibilità di aggiungere al carrello, il carrello e l’elenco ordini (sia già evasi che da evadere, questi ultimi possono essere annullati)</w:t>
       </w:r>
       <w:r>
         <w:rPr>
@@ -215,7 +249,14 @@
           <w:sz w:val="24"/>
           <w:szCs w:val="24"/>
         </w:rPr>
-        <w:t xml:space="preserve"> e elenco prodotti rimanenti.</w:t>
+        <w:t xml:space="preserve"> e elenco prodotti rimanenti</w:t>
+      </w:r>
+      <w:r>
+        <w:rPr>
+          <w:sz w:val="24"/>
+          <w:szCs w:val="24"/>
+        </w:rPr>
+        <w:t>, elenco ordini, elenco fornitori e utenti che si possono annullare, elenco tipi carte</w:t>
       </w:r>
     </w:p>
     <w:p>
@@ -357,7 +398,27 @@
           <w:sz w:val="24"/>
           <w:szCs w:val="24"/>
         </w:rPr>
-        <w:t xml:space="preserve"> (Solo per utenti normali), per gli admin c’è una pagina apposta raggiungibile solo se chi si è loggato è admin</w:t>
+        <w:t xml:space="preserve"> </w:t>
+      </w:r>
+      <w:r>
+        <w:rPr>
+          <w:b/>
+          <w:bCs/>
+          <w:sz w:val="24"/>
+          <w:szCs w:val="24"/>
+          <w:u w:val="single"/>
+        </w:rPr>
+        <w:t>O</w:t>
+      </w:r>
+      <w:r>
+        <w:rPr>
+          <w:b/>
+          <w:bCs/>
+          <w:sz w:val="24"/>
+          <w:szCs w:val="24"/>
+          <w:u w:val="single"/>
+        </w:rPr>
+        <w:t>K</w:t>
       </w:r>
     </w:p>
     <w:p>
@@ -397,7 +458,76 @@
           <w:sz w:val="24"/>
           <w:szCs w:val="24"/>
         </w:rPr>
-        <w:t>Prodotti (elenco admin): tabella con bottoni per togliere/modificare (alla modifica si carica un form più in basso) e form per aggiunta</w:t>
+        <w:t>Prodotti (elenco admin</w:t>
+      </w:r>
+      <w:r>
+        <w:rPr>
+          <w:sz w:val="24"/>
+          <w:szCs w:val="24"/>
+        </w:rPr>
+        <w:t xml:space="preserve"> e fornitore</w:t>
+      </w:r>
+      <w:r>
+        <w:rPr>
+          <w:sz w:val="24"/>
+          <w:szCs w:val="24"/>
+        </w:rPr>
+        <w:t xml:space="preserve">): tabella con bottoni per togliere/modificare (alla modifica si carica un </w:t>
+      </w:r>
+      <w:proofErr w:type="spellStart"/>
+      <w:r>
+        <w:rPr>
+          <w:sz w:val="24"/>
+          <w:szCs w:val="24"/>
+        </w:rPr>
+        <w:t>form</w:t>
+      </w:r>
+      <w:proofErr w:type="spellEnd"/>
+      <w:r>
+        <w:rPr>
+          <w:sz w:val="24"/>
+          <w:szCs w:val="24"/>
+        </w:rPr>
+        <w:t xml:space="preserve"> più in basso) e </w:t>
+      </w:r>
+      <w:proofErr w:type="spellStart"/>
+      <w:r>
+        <w:rPr>
+          <w:sz w:val="24"/>
+          <w:szCs w:val="24"/>
+        </w:rPr>
+        <w:t>form</w:t>
+      </w:r>
+      <w:proofErr w:type="spellEnd"/>
+      <w:r>
+        <w:rPr>
+          <w:sz w:val="24"/>
+          <w:szCs w:val="24"/>
+        </w:rPr>
+        <w:t xml:space="preserve"> per aggiunta</w:t>
+      </w:r>
+      <w:r>
+        <w:rPr>
+          <w:sz w:val="24"/>
+          <w:szCs w:val="24"/>
+        </w:rPr>
+        <w:t xml:space="preserve">. Il </w:t>
+      </w:r>
+      <w:proofErr w:type="spellStart"/>
+      <w:r>
+        <w:rPr>
+          <w:sz w:val="24"/>
+          <w:szCs w:val="24"/>
+        </w:rPr>
+        <w:t>form</w:t>
+      </w:r>
+      <w:proofErr w:type="spellEnd"/>
+      <w:r>
+        <w:rPr>
+          <w:sz w:val="24"/>
+          <w:szCs w:val="24"/>
+        </w:rPr>
+        <w:t xml:space="preserve"> è visualizzato solo per il fornitore.</w:t>
       </w:r>
     </w:p>
     <w:p>
@@ -417,7 +547,39 @@
           <w:sz w:val="24"/>
           <w:szCs w:val="24"/>
         </w:rPr>
-        <w:t>Categorie (elenco admin): tabella con bottoni per togliere/modificare (alla modifica si carica un form più in basso) e form per aggiunta</w:t>
+        <w:t xml:space="preserve">Categorie (elenco admin): tabella con bottoni per togliere/modificare (alla modifica si carica un </w:t>
+      </w:r>
+      <w:proofErr w:type="spellStart"/>
+      <w:r>
+        <w:rPr>
+          <w:sz w:val="24"/>
+          <w:szCs w:val="24"/>
+        </w:rPr>
+        <w:t>form</w:t>
+      </w:r>
+      <w:proofErr w:type="spellEnd"/>
+      <w:r>
+        <w:rPr>
+          <w:sz w:val="24"/>
+          <w:szCs w:val="24"/>
+        </w:rPr>
+        <w:t xml:space="preserve"> più in basso) e </w:t>
+      </w:r>
+      <w:proofErr w:type="spellStart"/>
+      <w:r>
+        <w:rPr>
+          <w:sz w:val="24"/>
+          <w:szCs w:val="24"/>
+        </w:rPr>
+        <w:t>form</w:t>
+      </w:r>
+      <w:proofErr w:type="spellEnd"/>
+      <w:r>
+        <w:rPr>
+          <w:sz w:val="24"/>
+          <w:szCs w:val="24"/>
+        </w:rPr>
+        <w:t xml:space="preserve"> per aggiunta</w:t>
       </w:r>
     </w:p>
     <w:p>
@@ -437,7 +599,39 @@
           <w:sz w:val="24"/>
           <w:szCs w:val="24"/>
         </w:rPr>
-        <w:t>Carrello: Tabella prod ordinati, con numeric up down per quantità e tasto per togliere e pulsante in basso per ordinare.</w:t>
+        <w:t xml:space="preserve">Carrello: Tabella </w:t>
+      </w:r>
+      <w:proofErr w:type="spellStart"/>
+      <w:r>
+        <w:rPr>
+          <w:sz w:val="24"/>
+          <w:szCs w:val="24"/>
+        </w:rPr>
+        <w:t>prod</w:t>
+      </w:r>
+      <w:proofErr w:type="spellEnd"/>
+      <w:r>
+        <w:rPr>
+          <w:sz w:val="24"/>
+          <w:szCs w:val="24"/>
+        </w:rPr>
+        <w:t xml:space="preserve"> ordinati, con </w:t>
+      </w:r>
+      <w:proofErr w:type="spellStart"/>
+      <w:r>
+        <w:rPr>
+          <w:sz w:val="24"/>
+          <w:szCs w:val="24"/>
+        </w:rPr>
+        <w:t>numeric</w:t>
+      </w:r>
+      <w:proofErr w:type="spellEnd"/>
+      <w:r>
+        <w:rPr>
+          <w:sz w:val="24"/>
+          <w:szCs w:val="24"/>
+        </w:rPr>
+        <w:t xml:space="preserve"> up down per quantità e tasto per togliere e pulsante in basso per ordinare.</w:t>
       </w:r>
     </w:p>
     <w:p>
@@ -477,7 +671,21 @@
           <w:sz w:val="24"/>
           <w:szCs w:val="24"/>
         </w:rPr>
-        <w:t>Dettaglio prodotto</w:t>
+        <w:t>Elenco ordini</w:t>
+      </w:r>
+      <w:r>
+        <w:rPr>
+          <w:sz w:val="24"/>
+          <w:szCs w:val="24"/>
+        </w:rPr>
+        <w:t xml:space="preserve"> admin</w:t>
+      </w:r>
+      <w:r>
+        <w:rPr>
+          <w:sz w:val="24"/>
+          <w:szCs w:val="24"/>
+        </w:rPr>
+        <w:t>: tabella con elenco ordini</w:t>
       </w:r>
     </w:p>
     <w:p>
@@ -497,7 +705,28 @@
           <w:sz w:val="24"/>
           <w:szCs w:val="24"/>
         </w:rPr>
-        <w:t>Fornitori (elenco admin): tabella con bottoni per togliere/modificare (alla modifica si carica un form più in basso) e form per aggiunta</w:t>
+        <w:t xml:space="preserve">Elenco ordini </w:t>
+      </w:r>
+      <w:r>
+        <w:rPr>
+          <w:sz w:val="24"/>
+          <w:szCs w:val="24"/>
+        </w:rPr>
+        <w:t>fornitore</w:t>
+      </w:r>
+      <w:r>
+        <w:rPr>
+          <w:sz w:val="24"/>
+          <w:szCs w:val="24"/>
+        </w:rPr>
+        <w:t xml:space="preserve">: tabella con </w:t>
+      </w:r>
+      <w:r>
+        <w:rPr>
+          <w:sz w:val="24"/>
+          <w:szCs w:val="24"/>
+        </w:rPr>
+        <w:t>tasto per evadere</w:t>
       </w:r>
     </w:p>
     <w:p>
@@ -517,7 +746,7 @@
           <w:sz w:val="24"/>
           <w:szCs w:val="24"/>
         </w:rPr>
-        <w:t>Marche (elenco admin): tabella con bottoni per togliere/modificare (alla modifica si carica un form più in basso) e form per aggiunta</w:t>
+        <w:t>Dettaglio prodotto</w:t>
       </w:r>
     </w:p>
     <w:p>
@@ -537,7 +766,7 @@
           <w:sz w:val="24"/>
           <w:szCs w:val="24"/>
         </w:rPr>
-        <w:t>Tipi Carte di credito (elenco admin): tabella con bottoni per togliere/modificare (alla modifica si carica un form più in basso) e form per aggiunta</w:t>
+        <w:t xml:space="preserve">Fornitori (elenco admin): tabella con bottoni per togliere </w:t>
       </w:r>
     </w:p>
     <w:p>
@@ -557,7 +786,39 @@
           <w:sz w:val="24"/>
           <w:szCs w:val="24"/>
         </w:rPr>
-        <w:t>Pagina modifica profilo: per l’utente normale consente anche di aggiungere/modificare/eliminare carte</w:t>
+        <w:t xml:space="preserve">Tipi Carte di credito (elenco admin): tabella con bottoni per togliere/modificare (alla modifica si carica un </w:t>
+      </w:r>
+      <w:proofErr w:type="spellStart"/>
+      <w:r>
+        <w:rPr>
+          <w:sz w:val="24"/>
+          <w:szCs w:val="24"/>
+        </w:rPr>
+        <w:t>form</w:t>
+      </w:r>
+      <w:proofErr w:type="spellEnd"/>
+      <w:r>
+        <w:rPr>
+          <w:sz w:val="24"/>
+          <w:szCs w:val="24"/>
+        </w:rPr>
+        <w:t xml:space="preserve"> più in basso) e </w:t>
+      </w:r>
+      <w:proofErr w:type="spellStart"/>
+      <w:r>
+        <w:rPr>
+          <w:sz w:val="24"/>
+          <w:szCs w:val="24"/>
+        </w:rPr>
+        <w:t>form</w:t>
+      </w:r>
+      <w:proofErr w:type="spellEnd"/>
+      <w:r>
+        <w:rPr>
+          <w:sz w:val="24"/>
+          <w:szCs w:val="24"/>
+        </w:rPr>
+        <w:t xml:space="preserve"> per aggiunta</w:t>
       </w:r>
     </w:p>
     <w:p>
@@ -577,16 +838,8 @@
           <w:sz w:val="24"/>
           <w:szCs w:val="24"/>
         </w:rPr>
-        <w:t>Elenco caratteristiche con possiblità di aggiunta (solo per admin)</w:t>
-      </w:r>
-    </w:p>
-    <w:p>
-      <w:pPr>
-        <w:rPr>
-          <w:sz w:val="24"/>
-          <w:szCs w:val="24"/>
-        </w:rPr>
-      </w:pPr>
+        <w:t>Pagina modifica profilo: per l’utente normale consente anche di aggiungere/modificare/eliminare carte</w:t>
+      </w:r>
     </w:p>
     <w:p>
       <w:pPr>
@@ -610,12 +863,37 @@
           <w:szCs w:val="24"/>
         </w:rPr>
       </w:pPr>
-      <w:r>
-        <w:rPr>
-          <w:sz w:val="24"/>
-          <w:szCs w:val="24"/>
-        </w:rPr>
-        <w:t>Paypal, grafici amministratore e reimposta pwd.</w:t>
+      <w:proofErr w:type="spellStart"/>
+      <w:r>
+        <w:rPr>
+          <w:sz w:val="24"/>
+          <w:szCs w:val="24"/>
+        </w:rPr>
+        <w:t>Paypal</w:t>
+      </w:r>
+      <w:proofErr w:type="spellEnd"/>
+      <w:r>
+        <w:rPr>
+          <w:sz w:val="24"/>
+          <w:szCs w:val="24"/>
+        </w:rPr>
+        <w:t xml:space="preserve">, grafici amministratore e reimposta </w:t>
+      </w:r>
+      <w:proofErr w:type="spellStart"/>
+      <w:r>
+        <w:rPr>
+          <w:sz w:val="24"/>
+          <w:szCs w:val="24"/>
+        </w:rPr>
+        <w:t>pwd</w:t>
+      </w:r>
+      <w:proofErr w:type="spellEnd"/>
+      <w:r>
+        <w:rPr>
+          <w:sz w:val="24"/>
+          <w:szCs w:val="24"/>
+        </w:rPr>
+        <w:t>.</w:t>
       </w:r>
     </w:p>
     <w:sectPr>

</xml_diff>

<commit_message>
"Versione 0.5: Completamento sezione dettaglio prodotto, carrello (manca la mail) e gestione categorie"
</commit_message>
<xml_diff>
--- a/Documentazione.docx
+++ b/Documentazione.docx
@@ -51,23 +51,13 @@
         <w:t xml:space="preserve">Sito web di e-commerce di un sito di abbigliamento realizzato in ASP.Net utilizzando il template bootstrap </w:t>
       </w:r>
       <w:hyperlink r:id="rId5" w:history="1">
-        <w:proofErr w:type="spellStart"/>
         <w:r>
           <w:rPr>
             <w:rStyle w:val="Collegamentoipertestuale"/>
             <w:sz w:val="24"/>
             <w:szCs w:val="24"/>
           </w:rPr>
-          <w:t>eiser</w:t>
-        </w:r>
-        <w:proofErr w:type="spellEnd"/>
-        <w:r>
-          <w:rPr>
-            <w:rStyle w:val="Collegamentoipertestuale"/>
-            <w:sz w:val="24"/>
-            <w:szCs w:val="24"/>
-          </w:rPr>
-          <w:t>, re</w:t>
+          <w:t>eiser, re</w:t>
         </w:r>
         <w:r>
           <w:rPr>
@@ -83,18 +73,8 @@
             <w:sz w:val="24"/>
             <w:szCs w:val="24"/>
           </w:rPr>
-          <w:t xml:space="preserve">lizzato da </w:t>
+          <w:t>lizzato da colorlib</w:t>
         </w:r>
-        <w:proofErr w:type="spellStart"/>
-        <w:r>
-          <w:rPr>
-            <w:rStyle w:val="Collegamentoipertestuale"/>
-            <w:sz w:val="24"/>
-            <w:szCs w:val="24"/>
-          </w:rPr>
-          <w:t>colorlib</w:t>
-        </w:r>
-        <w:proofErr w:type="spellEnd"/>
       </w:hyperlink>
       <w:r>
         <w:rPr>
@@ -440,6 +420,60 @@
         </w:rPr>
         <w:t>Prodotti (pagina pubblica): card con foto e prezzi, barra per dettaglio e aggiunta a carrello, barra laterale di ricerca</w:t>
       </w:r>
+      <w:r>
+        <w:rPr>
+          <w:sz w:val="24"/>
+          <w:szCs w:val="24"/>
+        </w:rPr>
+        <w:t xml:space="preserve"> </w:t>
+      </w:r>
+      <w:r>
+        <w:rPr>
+          <w:b/>
+          <w:bCs/>
+          <w:sz w:val="24"/>
+          <w:szCs w:val="24"/>
+          <w:u w:val="single"/>
+        </w:rPr>
+        <w:t>mettere nome fornitore e mettere solo i prodotti di categorie e fornitori validi</w:t>
+      </w:r>
+      <w:r>
+        <w:rPr>
+          <w:sz w:val="24"/>
+          <w:szCs w:val="24"/>
+        </w:rPr>
+        <w:t xml:space="preserve"> </w:t>
+      </w:r>
+      <w:r>
+        <w:rPr>
+          <w:b/>
+          <w:bCs/>
+          <w:sz w:val="24"/>
+          <w:szCs w:val="24"/>
+          <w:u w:val="single"/>
+        </w:rPr>
+        <w:t>O</w:t>
+      </w:r>
+      <w:r>
+        <w:rPr>
+          <w:b/>
+          <w:bCs/>
+          <w:sz w:val="24"/>
+          <w:szCs w:val="24"/>
+          <w:u w:val="single"/>
+        </w:rPr>
+        <w:t>K</w:t>
+      </w:r>
+      <w:r>
+        <w:rPr>
+          <w:b/>
+          <w:bCs/>
+          <w:sz w:val="24"/>
+          <w:szCs w:val="24"/>
+          <w:u w:val="single"/>
+        </w:rPr>
+        <w:t xml:space="preserve"> 1H</w:t>
+      </w:r>
     </w:p>
     <w:p>
       <w:pPr>
@@ -472,62 +506,21 @@
           <w:sz w:val="24"/>
           <w:szCs w:val="24"/>
         </w:rPr>
-        <w:t xml:space="preserve">): tabella con bottoni per togliere/modificare (alla modifica si carica un </w:t>
-      </w:r>
-      <w:proofErr w:type="spellStart"/>
-      <w:r>
-        <w:rPr>
-          <w:sz w:val="24"/>
-          <w:szCs w:val="24"/>
-        </w:rPr>
-        <w:t>form</w:t>
-      </w:r>
-      <w:proofErr w:type="spellEnd"/>
-      <w:r>
-        <w:rPr>
-          <w:sz w:val="24"/>
-          <w:szCs w:val="24"/>
-        </w:rPr>
-        <w:t xml:space="preserve"> più in basso) e </w:t>
-      </w:r>
-      <w:proofErr w:type="spellStart"/>
-      <w:r>
-        <w:rPr>
-          <w:sz w:val="24"/>
-          <w:szCs w:val="24"/>
-        </w:rPr>
-        <w:t>form</w:t>
-      </w:r>
-      <w:proofErr w:type="spellEnd"/>
-      <w:r>
-        <w:rPr>
-          <w:sz w:val="24"/>
-          <w:szCs w:val="24"/>
-        </w:rPr>
-        <w:t xml:space="preserve"> per aggiunta</w:t>
-      </w:r>
-      <w:r>
-        <w:rPr>
-          <w:sz w:val="24"/>
-          <w:szCs w:val="24"/>
-        </w:rPr>
-        <w:t xml:space="preserve">. Il </w:t>
-      </w:r>
-      <w:proofErr w:type="spellStart"/>
-      <w:r>
-        <w:rPr>
-          <w:sz w:val="24"/>
-          <w:szCs w:val="24"/>
-        </w:rPr>
-        <w:t>form</w:t>
-      </w:r>
-      <w:proofErr w:type="spellEnd"/>
-      <w:r>
-        <w:rPr>
-          <w:sz w:val="24"/>
-          <w:szCs w:val="24"/>
-        </w:rPr>
-        <w:t xml:space="preserve"> è visualizzato solo per il fornitore.</w:t>
+        <w:t>): tabella con bottoni per togliere/modificare (alla modifica si carica un form più in basso) e form per aggiunta</w:t>
+      </w:r>
+      <w:r>
+        <w:rPr>
+          <w:sz w:val="24"/>
+          <w:szCs w:val="24"/>
+        </w:rPr>
+        <w:t>. Il form è visualizzato solo per il fornitore.</w:t>
+      </w:r>
+      <w:r>
+        <w:rPr>
+          <w:sz w:val="24"/>
+          <w:szCs w:val="24"/>
+        </w:rPr>
+        <w:t xml:space="preserve"> 1GG</w:t>
       </w:r>
     </w:p>
     <w:p>
@@ -547,39 +540,34 @@
           <w:sz w:val="24"/>
           <w:szCs w:val="24"/>
         </w:rPr>
-        <w:t xml:space="preserve">Categorie (elenco admin): tabella con bottoni per togliere/modificare (alla modifica si carica un </w:t>
-      </w:r>
-      <w:proofErr w:type="spellStart"/>
-      <w:r>
-        <w:rPr>
-          <w:sz w:val="24"/>
-          <w:szCs w:val="24"/>
-        </w:rPr>
-        <w:t>form</w:t>
-      </w:r>
-      <w:proofErr w:type="spellEnd"/>
-      <w:r>
-        <w:rPr>
-          <w:sz w:val="24"/>
-          <w:szCs w:val="24"/>
-        </w:rPr>
-        <w:t xml:space="preserve"> più in basso) e </w:t>
-      </w:r>
-      <w:proofErr w:type="spellStart"/>
-      <w:r>
-        <w:rPr>
-          <w:sz w:val="24"/>
-          <w:szCs w:val="24"/>
-        </w:rPr>
-        <w:t>form</w:t>
-      </w:r>
-      <w:proofErr w:type="spellEnd"/>
-      <w:r>
-        <w:rPr>
-          <w:sz w:val="24"/>
-          <w:szCs w:val="24"/>
-        </w:rPr>
-        <w:t xml:space="preserve"> per aggiunta</w:t>
+        <w:t>Categorie (elenco admin): tabella con bottoni per togliere/modificare (alla modifica si carica un form più in basso) e form per aggiunta</w:t>
+      </w:r>
+      <w:r>
+        <w:rPr>
+          <w:sz w:val="24"/>
+          <w:szCs w:val="24"/>
+        </w:rPr>
+        <w:t xml:space="preserve"> </w:t>
+      </w:r>
+      <w:r>
+        <w:rPr>
+          <w:b/>
+          <w:bCs/>
+          <w:sz w:val="24"/>
+          <w:szCs w:val="24"/>
+          <w:u w:val="single"/>
+        </w:rPr>
+        <w:t>O</w:t>
+      </w:r>
+      <w:r>
+        <w:rPr>
+          <w:b/>
+          <w:bCs/>
+          <w:sz w:val="24"/>
+          <w:szCs w:val="24"/>
+          <w:u w:val="single"/>
+        </w:rPr>
+        <w:t>K</w:t>
       </w:r>
     </w:p>
     <w:p>
@@ -599,39 +587,7 @@
           <w:sz w:val="24"/>
           <w:szCs w:val="24"/>
         </w:rPr>
-        <w:t xml:space="preserve">Carrello: Tabella </w:t>
-      </w:r>
-      <w:proofErr w:type="spellStart"/>
-      <w:r>
-        <w:rPr>
-          <w:sz w:val="24"/>
-          <w:szCs w:val="24"/>
-        </w:rPr>
-        <w:t>prod</w:t>
-      </w:r>
-      <w:proofErr w:type="spellEnd"/>
-      <w:r>
-        <w:rPr>
-          <w:sz w:val="24"/>
-          <w:szCs w:val="24"/>
-        </w:rPr>
-        <w:t xml:space="preserve"> ordinati, con </w:t>
-      </w:r>
-      <w:proofErr w:type="spellStart"/>
-      <w:r>
-        <w:rPr>
-          <w:sz w:val="24"/>
-          <w:szCs w:val="24"/>
-        </w:rPr>
-        <w:t>numeric</w:t>
-      </w:r>
-      <w:proofErr w:type="spellEnd"/>
-      <w:r>
-        <w:rPr>
-          <w:sz w:val="24"/>
-          <w:szCs w:val="24"/>
-        </w:rPr>
-        <w:t xml:space="preserve"> up down per quantità e tasto per togliere e pulsante in basso per ordinare.</w:t>
+        <w:t>Carrello: Tabella prod ordinati, con numeric up down per quantità e tasto per togliere e pulsante in basso per ordinare.</w:t>
       </w:r>
     </w:p>
     <w:p>
@@ -671,21 +627,7 @@
           <w:sz w:val="24"/>
           <w:szCs w:val="24"/>
         </w:rPr>
-        <w:t>Elenco ordini</w:t>
-      </w:r>
-      <w:r>
-        <w:rPr>
-          <w:sz w:val="24"/>
-          <w:szCs w:val="24"/>
-        </w:rPr>
-        <w:t xml:space="preserve"> admin</w:t>
-      </w:r>
-      <w:r>
-        <w:rPr>
-          <w:sz w:val="24"/>
-          <w:szCs w:val="24"/>
-        </w:rPr>
-        <w:t>: tabella con elenco ordini</w:t>
+        <w:t>Elenco ordini admin: tabella con elenco ordini</w:t>
       </w:r>
     </w:p>
     <w:p>
@@ -748,6 +690,33 @@
         </w:rPr>
         <w:t>Dettaglio prodotto</w:t>
       </w:r>
+      <w:r>
+        <w:rPr>
+          <w:sz w:val="24"/>
+          <w:szCs w:val="24"/>
+        </w:rPr>
+        <w:t xml:space="preserve">: </w:t>
+      </w:r>
+      <w:r>
+        <w:rPr>
+          <w:b/>
+          <w:bCs/>
+          <w:sz w:val="24"/>
+          <w:szCs w:val="24"/>
+          <w:u w:val="single"/>
+        </w:rPr>
+        <w:t>O</w:t>
+      </w:r>
+      <w:r>
+        <w:rPr>
+          <w:b/>
+          <w:bCs/>
+          <w:sz w:val="24"/>
+          <w:szCs w:val="24"/>
+          <w:u w:val="single"/>
+        </w:rPr>
+        <w:t>K</w:t>
+      </w:r>
     </w:p>
     <w:p>
       <w:pPr>
@@ -768,6 +737,13 @@
         </w:rPr>
         <w:t xml:space="preserve">Fornitori (elenco admin): tabella con bottoni per togliere </w:t>
       </w:r>
+      <w:r>
+        <w:rPr>
+          <w:sz w:val="24"/>
+          <w:szCs w:val="24"/>
+        </w:rPr>
+        <w:t xml:space="preserve"> 1GG</w:t>
+      </w:r>
     </w:p>
     <w:p>
       <w:pPr>
@@ -786,39 +762,14 @@
           <w:sz w:val="24"/>
           <w:szCs w:val="24"/>
         </w:rPr>
-        <w:t xml:space="preserve">Tipi Carte di credito (elenco admin): tabella con bottoni per togliere/modificare (alla modifica si carica un </w:t>
-      </w:r>
-      <w:proofErr w:type="spellStart"/>
-      <w:r>
-        <w:rPr>
-          <w:sz w:val="24"/>
-          <w:szCs w:val="24"/>
-        </w:rPr>
-        <w:t>form</w:t>
-      </w:r>
-      <w:proofErr w:type="spellEnd"/>
-      <w:r>
-        <w:rPr>
-          <w:sz w:val="24"/>
-          <w:szCs w:val="24"/>
-        </w:rPr>
-        <w:t xml:space="preserve"> più in basso) e </w:t>
-      </w:r>
-      <w:proofErr w:type="spellStart"/>
-      <w:r>
-        <w:rPr>
-          <w:sz w:val="24"/>
-          <w:szCs w:val="24"/>
-        </w:rPr>
-        <w:t>form</w:t>
-      </w:r>
-      <w:proofErr w:type="spellEnd"/>
-      <w:r>
-        <w:rPr>
-          <w:sz w:val="24"/>
-          <w:szCs w:val="24"/>
-        </w:rPr>
-        <w:t xml:space="preserve"> per aggiunta</w:t>
+        <w:t>Tipi Carte di credito (elenco admin): tabella con bottoni per togliere/modificare (alla modifica si carica un form più in basso) e form per aggiunta</w:t>
+      </w:r>
+      <w:r>
+        <w:rPr>
+          <w:sz w:val="24"/>
+          <w:szCs w:val="24"/>
+        </w:rPr>
+        <w:t xml:space="preserve"> 1GG</w:t>
       </w:r>
     </w:p>
     <w:p>
@@ -838,7 +789,48 @@
           <w:sz w:val="24"/>
           <w:szCs w:val="24"/>
         </w:rPr>
-        <w:t>Pagina modifica profilo: per l’utente normale consente anche di aggiungere/modificare/eliminare carte</w:t>
+        <w:t xml:space="preserve">Pagina modifica profilo: per l’utente normale consente anche di </w:t>
+      </w:r>
+      <w:r>
+        <w:rPr>
+          <w:sz w:val="24"/>
+          <w:szCs w:val="24"/>
+        </w:rPr>
+        <w:t xml:space="preserve"> </w:t>
+      </w:r>
+      <w:r>
+        <w:rPr>
+          <w:sz w:val="24"/>
+          <w:szCs w:val="24"/>
+        </w:rPr>
+        <w:t>aggiungere/modificare/eliminare carte</w:t>
+      </w:r>
+      <w:r>
+        <w:rPr>
+          <w:sz w:val="24"/>
+          <w:szCs w:val="24"/>
+        </w:rPr>
+        <w:t xml:space="preserve"> 1GG</w:t>
+      </w:r>
+    </w:p>
+    <w:p>
+      <w:pPr>
+        <w:pStyle w:val="Paragrafoelenco"/>
+        <w:numPr>
+          <w:ilvl w:val="0"/>
+          <w:numId w:val="2"/>
+        </w:numPr>
+        <w:rPr>
+          <w:sz w:val="24"/>
+          <w:szCs w:val="24"/>
+        </w:rPr>
+      </w:pPr>
+      <w:r>
+        <w:rPr>
+          <w:sz w:val="24"/>
+          <w:szCs w:val="24"/>
+        </w:rPr>
+        <w:t>Dashboard con grafici 1GG</w:t>
       </w:r>
     </w:p>
     <w:p>
@@ -863,37 +855,12 @@
           <w:szCs w:val="24"/>
         </w:rPr>
       </w:pPr>
-      <w:proofErr w:type="spellStart"/>
-      <w:r>
-        <w:rPr>
-          <w:sz w:val="24"/>
-          <w:szCs w:val="24"/>
-        </w:rPr>
-        <w:t>Paypal</w:t>
-      </w:r>
-      <w:proofErr w:type="spellEnd"/>
-      <w:r>
-        <w:rPr>
-          <w:sz w:val="24"/>
-          <w:szCs w:val="24"/>
-        </w:rPr>
-        <w:t xml:space="preserve">, grafici amministratore e reimposta </w:t>
-      </w:r>
-      <w:proofErr w:type="spellStart"/>
-      <w:r>
-        <w:rPr>
-          <w:sz w:val="24"/>
-          <w:szCs w:val="24"/>
-        </w:rPr>
-        <w:t>pwd</w:t>
-      </w:r>
-      <w:proofErr w:type="spellEnd"/>
-      <w:r>
-        <w:rPr>
-          <w:sz w:val="24"/>
-          <w:szCs w:val="24"/>
-        </w:rPr>
-        <w:t>.</w:t>
+      <w:r>
+        <w:rPr>
+          <w:sz w:val="24"/>
+          <w:szCs w:val="24"/>
+        </w:rPr>
+        <w:t>Paypal, grafici amministratore e reimposta pwd.</w:t>
       </w:r>
     </w:p>
     <w:sectPr>

</xml_diff>

<commit_message>
Versione 0.6: Pagina di gestione clienti e fornitori e pagina con grafici riepilogativi
</commit_message>
<xml_diff>
--- a/Documentazione.docx
+++ b/Documentazione.docx
@@ -513,7 +513,35 @@
           <w:sz w:val="24"/>
           <w:szCs w:val="24"/>
         </w:rPr>
-        <w:t>. Il form è visualizzato solo per il fornitore.</w:t>
+        <w:t>. Il form</w:t>
+      </w:r>
+      <w:r>
+        <w:rPr>
+          <w:sz w:val="24"/>
+          <w:szCs w:val="24"/>
+        </w:rPr>
+        <w:t xml:space="preserve"> di aggiunta/modifica</w:t>
+      </w:r>
+      <w:r>
+        <w:rPr>
+          <w:sz w:val="24"/>
+          <w:szCs w:val="24"/>
+        </w:rPr>
+        <w:t xml:space="preserve"> è visualizzato solo per il fornitore.</w:t>
+      </w:r>
+      <w:r>
+        <w:rPr>
+          <w:sz w:val="24"/>
+          <w:szCs w:val="24"/>
+        </w:rPr>
+        <w:t xml:space="preserve"> Il fornitore può solo visualizzare o eliminare.</w:t>
+      </w:r>
+      <w:r>
+        <w:rPr>
+          <w:sz w:val="24"/>
+          <w:szCs w:val="24"/>
+        </w:rPr>
+        <w:t xml:space="preserve"> Nel caso del fornitore nella tabella ci sono solo i suoi prodotti.</w:t>
       </w:r>
       <w:r>
         <w:rPr>
@@ -589,6 +617,33 @@
         </w:rPr>
         <w:t>Carrello: Tabella prod ordinati, con numeric up down per quantità e tasto per togliere e pulsante in basso per ordinare.</w:t>
       </w:r>
+      <w:r>
+        <w:rPr>
+          <w:sz w:val="24"/>
+          <w:szCs w:val="24"/>
+        </w:rPr>
+        <w:t xml:space="preserve"> </w:t>
+      </w:r>
+      <w:r>
+        <w:rPr>
+          <w:b/>
+          <w:bCs/>
+          <w:sz w:val="24"/>
+          <w:szCs w:val="24"/>
+          <w:u w:val="single"/>
+        </w:rPr>
+        <w:t>Aggiustare la mail</w:t>
+      </w:r>
+      <w:r>
+        <w:rPr>
+          <w:b/>
+          <w:bCs/>
+          <w:sz w:val="24"/>
+          <w:szCs w:val="24"/>
+          <w:u w:val="single"/>
+        </w:rPr>
+        <w:t xml:space="preserve"> OK</w:t>
+      </w:r>
     </w:p>
     <w:p>
       <w:pPr>
@@ -735,7 +790,21 @@
           <w:sz w:val="24"/>
           <w:szCs w:val="24"/>
         </w:rPr>
-        <w:t xml:space="preserve">Fornitori (elenco admin): tabella con bottoni per togliere </w:t>
+        <w:t xml:space="preserve">Fornitori </w:t>
+      </w:r>
+      <w:r>
+        <w:rPr>
+          <w:sz w:val="24"/>
+          <w:szCs w:val="24"/>
+        </w:rPr>
+        <w:t>e Clienti</w:t>
+      </w:r>
+      <w:r>
+        <w:rPr>
+          <w:sz w:val="24"/>
+          <w:szCs w:val="24"/>
+        </w:rPr>
+        <w:t xml:space="preserve">(elenco admin): tabella con bottoni per togliere </w:t>
       </w:r>
       <w:r>
         <w:rPr>
@@ -769,7 +838,27 @@
           <w:sz w:val="24"/>
           <w:szCs w:val="24"/>
         </w:rPr>
-        <w:t xml:space="preserve"> 1GG</w:t>
+        <w:t xml:space="preserve"> </w:t>
+      </w:r>
+      <w:r>
+        <w:rPr>
+          <w:b/>
+          <w:bCs/>
+          <w:sz w:val="24"/>
+          <w:szCs w:val="24"/>
+          <w:u w:val="single"/>
+        </w:rPr>
+        <w:t>O</w:t>
+      </w:r>
+      <w:r>
+        <w:rPr>
+          <w:b/>
+          <w:bCs/>
+          <w:sz w:val="24"/>
+          <w:szCs w:val="24"/>
+          <w:u w:val="single"/>
+        </w:rPr>
+        <w:t>K</w:t>
       </w:r>
     </w:p>
     <w:p>
@@ -830,7 +919,27 @@
           <w:sz w:val="24"/>
           <w:szCs w:val="24"/>
         </w:rPr>
-        <w:t>Dashboard con grafici 1GG</w:t>
+        <w:t xml:space="preserve">Dashboard con grafici </w:t>
+      </w:r>
+      <w:r>
+        <w:rPr>
+          <w:b/>
+          <w:bCs/>
+          <w:sz w:val="24"/>
+          <w:szCs w:val="24"/>
+          <w:u w:val="single"/>
+        </w:rPr>
+        <w:t>O</w:t>
+      </w:r>
+      <w:r>
+        <w:rPr>
+          <w:b/>
+          <w:bCs/>
+          <w:sz w:val="24"/>
+          <w:szCs w:val="24"/>
+          <w:u w:val="single"/>
+        </w:rPr>
+        <w:t>K</w:t>
       </w:r>
     </w:p>
     <w:p>

</xml_diff>

<commit_message>
Versione 0.55: Inizio Pagina modifica profilo. Purtroppo non funge il settaggio della select
</commit_message>
<xml_diff>
--- a/Documentazione.docx
+++ b/Documentazione.docx
@@ -811,7 +811,27 @@
           <w:sz w:val="24"/>
           <w:szCs w:val="24"/>
         </w:rPr>
-        <w:t xml:space="preserve"> 1GG</w:t>
+        <w:t xml:space="preserve"> </w:t>
+      </w:r>
+      <w:r>
+        <w:rPr>
+          <w:b/>
+          <w:bCs/>
+          <w:sz w:val="24"/>
+          <w:szCs w:val="24"/>
+          <w:u w:val="single"/>
+        </w:rPr>
+        <w:t>O</w:t>
+      </w:r>
+      <w:r>
+        <w:rPr>
+          <w:b/>
+          <w:bCs/>
+          <w:sz w:val="24"/>
+          <w:szCs w:val="24"/>
+          <w:u w:val="single"/>
+        </w:rPr>
+        <w:t>K</w:t>
       </w:r>
     </w:p>
     <w:p>
@@ -842,23 +862,10 @@
       </w:r>
       <w:r>
         <w:rPr>
-          <w:b/>
-          <w:bCs/>
-          <w:sz w:val="24"/>
-          <w:szCs w:val="24"/>
-          <w:u w:val="single"/>
-        </w:rPr>
-        <w:t>O</w:t>
-      </w:r>
-      <w:r>
-        <w:rPr>
-          <w:b/>
-          <w:bCs/>
-          <w:sz w:val="24"/>
-          <w:szCs w:val="24"/>
-          <w:u w:val="single"/>
-        </w:rPr>
-        <w:t>K</w:t>
+          <w:sz w:val="24"/>
+          <w:szCs w:val="24"/>
+        </w:rPr>
+        <w:t>1GG</w:t>
       </w:r>
     </w:p>
     <w:p>

</xml_diff>

<commit_message>
Versione 0.7: Inizio Gestione Modifica Profilo
</commit_message>
<xml_diff>
--- a/Documentazione.docx
+++ b/Documentazione.docx
@@ -534,7 +534,21 @@
           <w:sz w:val="24"/>
           <w:szCs w:val="24"/>
         </w:rPr>
-        <w:t xml:space="preserve"> Il fornitore può solo visualizzare o eliminare.</w:t>
+        <w:t xml:space="preserve"> </w:t>
+      </w:r>
+      <w:r>
+        <w:rPr>
+          <w:sz w:val="24"/>
+          <w:szCs w:val="24"/>
+        </w:rPr>
+        <w:t>L’admin</w:t>
+      </w:r>
+      <w:r>
+        <w:rPr>
+          <w:sz w:val="24"/>
+          <w:szCs w:val="24"/>
+        </w:rPr>
+        <w:t xml:space="preserve"> può solo visualizzare o eliminare.</w:t>
       </w:r>
       <w:r>
         <w:rPr>

</xml_diff>

<commit_message>
Versione 0.75: Completamento Pagina di modifica profilo con gestione carte di credito
</commit_message>
<xml_diff>
--- a/Documentazione.docx
+++ b/Documentazione.docx
@@ -920,7 +920,27 @@
           <w:sz w:val="24"/>
           <w:szCs w:val="24"/>
         </w:rPr>
-        <w:t xml:space="preserve"> 1GG</w:t>
+        <w:t xml:space="preserve"> </w:t>
+      </w:r>
+      <w:r>
+        <w:rPr>
+          <w:b/>
+          <w:bCs/>
+          <w:sz w:val="24"/>
+          <w:szCs w:val="24"/>
+          <w:u w:val="single"/>
+        </w:rPr>
+        <w:t>O</w:t>
+      </w:r>
+      <w:r>
+        <w:rPr>
+          <w:b/>
+          <w:bCs/>
+          <w:sz w:val="24"/>
+          <w:szCs w:val="24"/>
+          <w:u w:val="single"/>
+        </w:rPr>
+        <w:t>K</w:t>
       </w:r>
     </w:p>
     <w:p>

</xml_diff>

<commit_message>
Versione 0.8: Pagina Gestione Tipi Carte
</commit_message>
<xml_diff>
--- a/Documentazione.docx
+++ b/Documentazione.docx
@@ -876,10 +876,23 @@
       </w:r>
       <w:r>
         <w:rPr>
-          <w:sz w:val="24"/>
-          <w:szCs w:val="24"/>
-        </w:rPr>
-        <w:t>1GG</w:t>
+          <w:b/>
+          <w:bCs/>
+          <w:sz w:val="24"/>
+          <w:szCs w:val="24"/>
+          <w:u w:val="single"/>
+        </w:rPr>
+        <w:t>O</w:t>
+      </w:r>
+      <w:r>
+        <w:rPr>
+          <w:b/>
+          <w:bCs/>
+          <w:sz w:val="24"/>
+          <w:szCs w:val="24"/>
+          <w:u w:val="single"/>
+        </w:rPr>
+        <w:t>K</w:t>
       </w:r>
     </w:p>
     <w:p>

</xml_diff>

<commit_message>
"Versione 1.0: Inizio Gestione Prodotti: Pagina completa, ma bisogna caricare i combo e verificare le query e il funzionamento generale"
</commit_message>
<xml_diff>
--- a/Documentazione.docx
+++ b/Documentazione.docx
@@ -646,17 +646,7 @@
           <w:szCs w:val="24"/>
           <w:u w:val="single"/>
         </w:rPr>
-        <w:t>Aggiustare la mail</w:t>
-      </w:r>
-      <w:r>
-        <w:rPr>
-          <w:b/>
-          <w:bCs/>
-          <w:sz w:val="24"/>
-          <w:szCs w:val="24"/>
-          <w:u w:val="single"/>
-        </w:rPr>
-        <w:t xml:space="preserve"> OK</w:t>
+        <w:t>OK</w:t>
       </w:r>
     </w:p>
     <w:p>

</xml_diff>

<commit_message>
Versione 2.6: Implementazione Recupero Password
</commit_message>
<xml_diff>
--- a/Documentazione.docx
+++ b/Documentazione.docx
@@ -51,13 +51,23 @@
         <w:t xml:space="preserve">Sito web di e-commerce di un sito di abbigliamento realizzato in ASP.Net utilizzando il template bootstrap </w:t>
       </w:r>
       <w:hyperlink r:id="rId5" w:history="1">
+        <w:proofErr w:type="spellStart"/>
         <w:r>
           <w:rPr>
             <w:rStyle w:val="Collegamentoipertestuale"/>
             <w:sz w:val="24"/>
             <w:szCs w:val="24"/>
           </w:rPr>
-          <w:t>eiser, re</w:t>
+          <w:t>eiser</w:t>
+        </w:r>
+        <w:proofErr w:type="spellEnd"/>
+        <w:r>
+          <w:rPr>
+            <w:rStyle w:val="Collegamentoipertestuale"/>
+            <w:sz w:val="24"/>
+            <w:szCs w:val="24"/>
+          </w:rPr>
+          <w:t>, re</w:t>
         </w:r>
         <w:r>
           <w:rPr>
@@ -73,8 +83,18 @@
             <w:sz w:val="24"/>
             <w:szCs w:val="24"/>
           </w:rPr>
-          <w:t>lizzato da colorlib</w:t>
+          <w:t xml:space="preserve">lizzato da </w:t>
         </w:r>
+        <w:proofErr w:type="spellStart"/>
+        <w:r>
+          <w:rPr>
+            <w:rStyle w:val="Collegamentoipertestuale"/>
+            <w:sz w:val="24"/>
+            <w:szCs w:val="24"/>
+          </w:rPr>
+          <w:t>colorlib</w:t>
+        </w:r>
+        <w:proofErr w:type="spellEnd"/>
       </w:hyperlink>
       <w:r>
         <w:rPr>
@@ -506,15 +526,56 @@
           <w:sz w:val="24"/>
           <w:szCs w:val="24"/>
         </w:rPr>
-        <w:t>): tabella con bottoni per togliere/modificare (alla modifica si carica un form più in basso) e form per aggiunta</w:t>
-      </w:r>
-      <w:r>
-        <w:rPr>
-          <w:sz w:val="24"/>
-          <w:szCs w:val="24"/>
-        </w:rPr>
-        <w:t>. Il form</w:t>
-      </w:r>
+        <w:t xml:space="preserve">): tabella con bottoni per togliere/modificare (alla modifica si carica un </w:t>
+      </w:r>
+      <w:proofErr w:type="spellStart"/>
+      <w:r>
+        <w:rPr>
+          <w:sz w:val="24"/>
+          <w:szCs w:val="24"/>
+        </w:rPr>
+        <w:t>form</w:t>
+      </w:r>
+      <w:proofErr w:type="spellEnd"/>
+      <w:r>
+        <w:rPr>
+          <w:sz w:val="24"/>
+          <w:szCs w:val="24"/>
+        </w:rPr>
+        <w:t xml:space="preserve"> più in basso) e </w:t>
+      </w:r>
+      <w:proofErr w:type="spellStart"/>
+      <w:r>
+        <w:rPr>
+          <w:sz w:val="24"/>
+          <w:szCs w:val="24"/>
+        </w:rPr>
+        <w:t>form</w:t>
+      </w:r>
+      <w:proofErr w:type="spellEnd"/>
+      <w:r>
+        <w:rPr>
+          <w:sz w:val="24"/>
+          <w:szCs w:val="24"/>
+        </w:rPr>
+        <w:t xml:space="preserve"> per aggiunta</w:t>
+      </w:r>
+      <w:r>
+        <w:rPr>
+          <w:sz w:val="24"/>
+          <w:szCs w:val="24"/>
+        </w:rPr>
+        <w:t xml:space="preserve">. Il </w:t>
+      </w:r>
+      <w:proofErr w:type="spellStart"/>
+      <w:r>
+        <w:rPr>
+          <w:sz w:val="24"/>
+          <w:szCs w:val="24"/>
+        </w:rPr>
+        <w:t>form</w:t>
+      </w:r>
+      <w:proofErr w:type="spellEnd"/>
       <w:r>
         <w:rPr>
           <w:sz w:val="24"/>
@@ -562,7 +623,27 @@
           <w:sz w:val="24"/>
           <w:szCs w:val="24"/>
         </w:rPr>
-        <w:t xml:space="preserve"> 1GG</w:t>
+        <w:t xml:space="preserve"> </w:t>
+      </w:r>
+      <w:r>
+        <w:rPr>
+          <w:b/>
+          <w:bCs/>
+          <w:sz w:val="24"/>
+          <w:szCs w:val="24"/>
+          <w:u w:val="single"/>
+        </w:rPr>
+        <w:t>O</w:t>
+      </w:r>
+      <w:r>
+        <w:rPr>
+          <w:b/>
+          <w:bCs/>
+          <w:sz w:val="24"/>
+          <w:szCs w:val="24"/>
+          <w:u w:val="single"/>
+        </w:rPr>
+        <w:t>K</w:t>
       </w:r>
     </w:p>
     <w:p>
@@ -582,7 +663,39 @@
           <w:sz w:val="24"/>
           <w:szCs w:val="24"/>
         </w:rPr>
-        <w:t>Categorie (elenco admin): tabella con bottoni per togliere/modificare (alla modifica si carica un form più in basso) e form per aggiunta</w:t>
+        <w:t xml:space="preserve">Categorie (elenco admin): tabella con bottoni per togliere/modificare (alla modifica si carica un </w:t>
+      </w:r>
+      <w:proofErr w:type="spellStart"/>
+      <w:r>
+        <w:rPr>
+          <w:sz w:val="24"/>
+          <w:szCs w:val="24"/>
+        </w:rPr>
+        <w:t>form</w:t>
+      </w:r>
+      <w:proofErr w:type="spellEnd"/>
+      <w:r>
+        <w:rPr>
+          <w:sz w:val="24"/>
+          <w:szCs w:val="24"/>
+        </w:rPr>
+        <w:t xml:space="preserve"> più in basso) e </w:t>
+      </w:r>
+      <w:proofErr w:type="spellStart"/>
+      <w:r>
+        <w:rPr>
+          <w:sz w:val="24"/>
+          <w:szCs w:val="24"/>
+        </w:rPr>
+        <w:t>form</w:t>
+      </w:r>
+      <w:proofErr w:type="spellEnd"/>
+      <w:r>
+        <w:rPr>
+          <w:sz w:val="24"/>
+          <w:szCs w:val="24"/>
+        </w:rPr>
+        <w:t xml:space="preserve"> per aggiunta</w:t>
       </w:r>
       <w:r>
         <w:rPr>
@@ -629,7 +742,39 @@
           <w:sz w:val="24"/>
           <w:szCs w:val="24"/>
         </w:rPr>
-        <w:t>Carrello: Tabella prod ordinati, con numeric up down per quantità e tasto per togliere e pulsante in basso per ordinare.</w:t>
+        <w:t xml:space="preserve">Carrello: Tabella </w:t>
+      </w:r>
+      <w:proofErr w:type="spellStart"/>
+      <w:r>
+        <w:rPr>
+          <w:sz w:val="24"/>
+          <w:szCs w:val="24"/>
+        </w:rPr>
+        <w:t>prod</w:t>
+      </w:r>
+      <w:proofErr w:type="spellEnd"/>
+      <w:r>
+        <w:rPr>
+          <w:sz w:val="24"/>
+          <w:szCs w:val="24"/>
+        </w:rPr>
+        <w:t xml:space="preserve"> ordinati, con </w:t>
+      </w:r>
+      <w:proofErr w:type="spellStart"/>
+      <w:r>
+        <w:rPr>
+          <w:sz w:val="24"/>
+          <w:szCs w:val="24"/>
+        </w:rPr>
+        <w:t>numeric</w:t>
+      </w:r>
+      <w:proofErr w:type="spellEnd"/>
+      <w:r>
+        <w:rPr>
+          <w:sz w:val="24"/>
+          <w:szCs w:val="24"/>
+        </w:rPr>
+        <w:t xml:space="preserve"> up down per quantità e tasto per togliere e pulsante in basso per ordinare.</w:t>
       </w:r>
       <w:r>
         <w:rPr>
@@ -668,6 +813,36 @@
         </w:rPr>
         <w:t>Elenco ordini: tabella con elenco ordini, quelli non evasi si possono rimuovere.</w:t>
       </w:r>
+      <w:r>
+        <w:rPr>
+          <w:b/>
+          <w:bCs/>
+          <w:sz w:val="24"/>
+          <w:szCs w:val="24"/>
+          <w:u w:val="single"/>
+        </w:rPr>
+        <w:t xml:space="preserve"> </w:t>
+      </w:r>
+      <w:r>
+        <w:rPr>
+          <w:b/>
+          <w:bCs/>
+          <w:sz w:val="24"/>
+          <w:szCs w:val="24"/>
+          <w:u w:val="single"/>
+        </w:rPr>
+        <w:t>O</w:t>
+      </w:r>
+      <w:r>
+        <w:rPr>
+          <w:b/>
+          <w:bCs/>
+          <w:sz w:val="24"/>
+          <w:szCs w:val="24"/>
+          <w:u w:val="single"/>
+        </w:rPr>
+        <w:t>K</w:t>
+      </w:r>
     </w:p>
     <w:p>
       <w:pPr>
@@ -688,6 +863,36 @@
         </w:rPr>
         <w:t>Elenco ordini admin: tabella con elenco ordini</w:t>
       </w:r>
+      <w:r>
+        <w:rPr>
+          <w:b/>
+          <w:bCs/>
+          <w:sz w:val="24"/>
+          <w:szCs w:val="24"/>
+          <w:u w:val="single"/>
+        </w:rPr>
+        <w:t xml:space="preserve"> </w:t>
+      </w:r>
+      <w:r>
+        <w:rPr>
+          <w:b/>
+          <w:bCs/>
+          <w:sz w:val="24"/>
+          <w:szCs w:val="24"/>
+          <w:u w:val="single"/>
+        </w:rPr>
+        <w:t>O</w:t>
+      </w:r>
+      <w:r>
+        <w:rPr>
+          <w:b/>
+          <w:bCs/>
+          <w:sz w:val="24"/>
+          <w:szCs w:val="24"/>
+          <w:u w:val="single"/>
+        </w:rPr>
+        <w:t>K</w:t>
+      </w:r>
     </w:p>
     <w:p>
       <w:pPr>
@@ -729,6 +934,33 @@
         </w:rPr>
         <w:t>tasto per evadere</w:t>
       </w:r>
+      <w:r>
+        <w:rPr>
+          <w:sz w:val="24"/>
+          <w:szCs w:val="24"/>
+        </w:rPr>
+        <w:t xml:space="preserve"> </w:t>
+      </w:r>
+      <w:r>
+        <w:rPr>
+          <w:b/>
+          <w:bCs/>
+          <w:sz w:val="24"/>
+          <w:szCs w:val="24"/>
+          <w:u w:val="single"/>
+        </w:rPr>
+        <w:t>O</w:t>
+      </w:r>
+      <w:r>
+        <w:rPr>
+          <w:b/>
+          <w:bCs/>
+          <w:sz w:val="24"/>
+          <w:szCs w:val="24"/>
+          <w:u w:val="single"/>
+        </w:rPr>
+        <w:t>K</w:t>
+      </w:r>
     </w:p>
     <w:p>
       <w:pPr>
@@ -801,14 +1033,30 @@
           <w:sz w:val="24"/>
           <w:szCs w:val="24"/>
         </w:rPr>
-        <w:t>e Clienti</w:t>
-      </w:r>
-      <w:r>
-        <w:rPr>
-          <w:sz w:val="24"/>
-          <w:szCs w:val="24"/>
-        </w:rPr>
-        <w:t xml:space="preserve">(elenco admin): tabella con bottoni per togliere </w:t>
+        <w:t xml:space="preserve">e </w:t>
+      </w:r>
+      <w:proofErr w:type="gramStart"/>
+      <w:r>
+        <w:rPr>
+          <w:sz w:val="24"/>
+          <w:szCs w:val="24"/>
+        </w:rPr>
+        <w:t>Clienti</w:t>
+      </w:r>
+      <w:r>
+        <w:rPr>
+          <w:sz w:val="24"/>
+          <w:szCs w:val="24"/>
+        </w:rPr>
+        <w:t>(</w:t>
+      </w:r>
+      <w:proofErr w:type="gramEnd"/>
+      <w:r>
+        <w:rPr>
+          <w:sz w:val="24"/>
+          <w:szCs w:val="24"/>
+        </w:rPr>
+        <w:t xml:space="preserve">elenco admin): tabella con bottoni per togliere </w:t>
       </w:r>
       <w:r>
         <w:rPr>
@@ -855,7 +1103,39 @@
           <w:sz w:val="24"/>
           <w:szCs w:val="24"/>
         </w:rPr>
-        <w:t>Tipi Carte di credito (elenco admin): tabella con bottoni per togliere/modificare (alla modifica si carica un form più in basso) e form per aggiunta</w:t>
+        <w:t xml:space="preserve">Tipi Carte di credito (elenco admin): tabella con bottoni per togliere/modificare (alla modifica si carica un </w:t>
+      </w:r>
+      <w:proofErr w:type="spellStart"/>
+      <w:r>
+        <w:rPr>
+          <w:sz w:val="24"/>
+          <w:szCs w:val="24"/>
+        </w:rPr>
+        <w:t>form</w:t>
+      </w:r>
+      <w:proofErr w:type="spellEnd"/>
+      <w:r>
+        <w:rPr>
+          <w:sz w:val="24"/>
+          <w:szCs w:val="24"/>
+        </w:rPr>
+        <w:t xml:space="preserve"> più in basso) e </w:t>
+      </w:r>
+      <w:proofErr w:type="spellStart"/>
+      <w:r>
+        <w:rPr>
+          <w:sz w:val="24"/>
+          <w:szCs w:val="24"/>
+        </w:rPr>
+        <w:t>form</w:t>
+      </w:r>
+      <w:proofErr w:type="spellEnd"/>
+      <w:r>
+        <w:rPr>
+          <w:sz w:val="24"/>
+          <w:szCs w:val="24"/>
+        </w:rPr>
+        <w:t xml:space="preserve"> per aggiunta</w:t>
       </w:r>
       <w:r>
         <w:rPr>
@@ -902,7 +1182,15 @@
           <w:sz w:val="24"/>
           <w:szCs w:val="24"/>
         </w:rPr>
-        <w:t xml:space="preserve">Pagina modifica profilo: per l’utente normale consente anche di </w:t>
+        <w:t xml:space="preserve">Pagina modifica profilo: per l’utente normale consente anche </w:t>
+      </w:r>
+      <w:proofErr w:type="gramStart"/>
+      <w:r>
+        <w:rPr>
+          <w:sz w:val="24"/>
+          <w:szCs w:val="24"/>
+        </w:rPr>
+        <w:t xml:space="preserve">di </w:t>
       </w:r>
       <w:r>
         <w:rPr>
@@ -916,7 +1204,15 @@
           <w:sz w:val="24"/>
           <w:szCs w:val="24"/>
         </w:rPr>
-        <w:t>aggiungere/modificare/eliminare carte</w:t>
+        <w:t>aggiungere</w:t>
+      </w:r>
+      <w:proofErr w:type="gramEnd"/>
+      <w:r>
+        <w:rPr>
+          <w:sz w:val="24"/>
+          <w:szCs w:val="24"/>
+        </w:rPr>
+        <w:t>/modificare/eliminare carte</w:t>
       </w:r>
       <w:r>
         <w:rPr>
@@ -1008,12 +1304,37 @@
           <w:szCs w:val="24"/>
         </w:rPr>
       </w:pPr>
-      <w:r>
-        <w:rPr>
-          <w:sz w:val="24"/>
-          <w:szCs w:val="24"/>
-        </w:rPr>
-        <w:t>Paypal, grafici amministratore e reimposta pwd.</w:t>
+      <w:proofErr w:type="spellStart"/>
+      <w:r>
+        <w:rPr>
+          <w:sz w:val="24"/>
+          <w:szCs w:val="24"/>
+        </w:rPr>
+        <w:t>Paypal</w:t>
+      </w:r>
+      <w:proofErr w:type="spellEnd"/>
+      <w:r>
+        <w:rPr>
+          <w:sz w:val="24"/>
+          <w:szCs w:val="24"/>
+        </w:rPr>
+        <w:t xml:space="preserve">, grafici amministratore e reimposta </w:t>
+      </w:r>
+      <w:proofErr w:type="spellStart"/>
+      <w:r>
+        <w:rPr>
+          <w:sz w:val="24"/>
+          <w:szCs w:val="24"/>
+        </w:rPr>
+        <w:t>pwd</w:t>
+      </w:r>
+      <w:proofErr w:type="spellEnd"/>
+      <w:r>
+        <w:rPr>
+          <w:sz w:val="24"/>
+          <w:szCs w:val="24"/>
+        </w:rPr>
+        <w:t>.</w:t>
       </w:r>
     </w:p>
     <w:sectPr>

</xml_diff>

<commit_message>
Versione 2.7: Revisione Grafica Home, Login, Registrazione, Reimposta Password, Prodotti, Gestione Prodotti
</commit_message>
<xml_diff>
--- a/Documentazione.docx
+++ b/Documentazione.docx
@@ -294,8 +294,11 @@
       </w:pPr>
       <w:r>
         <w:rPr>
-          <w:sz w:val="24"/>
-          <w:szCs w:val="24"/>
+          <w:b/>
+          <w:bCs/>
+          <w:sz w:val="24"/>
+          <w:szCs w:val="24"/>
+          <w:u w:val="single"/>
         </w:rPr>
         <w:t>Home</w:t>
       </w:r>
@@ -341,8 +344,11 @@
       </w:pPr>
       <w:r>
         <w:rPr>
-          <w:sz w:val="24"/>
-          <w:szCs w:val="24"/>
+          <w:b/>
+          <w:bCs/>
+          <w:sz w:val="24"/>
+          <w:szCs w:val="24"/>
+          <w:u w:val="single"/>
         </w:rPr>
         <w:t>Login</w:t>
       </w:r>
@@ -388,8 +394,11 @@
       </w:pPr>
       <w:r>
         <w:rPr>
-          <w:sz w:val="24"/>
-          <w:szCs w:val="24"/>
+          <w:b/>
+          <w:bCs/>
+          <w:sz w:val="24"/>
+          <w:szCs w:val="24"/>
+          <w:u w:val="single"/>
         </w:rPr>
         <w:t>Registrati</w:t>
       </w:r>
@@ -435,10 +444,20 @@
       </w:pPr>
       <w:r>
         <w:rPr>
-          <w:sz w:val="24"/>
-          <w:szCs w:val="24"/>
-        </w:rPr>
-        <w:t>Prodotti (pagina pubblica): card con foto e prezzi, barra per dettaglio e aggiunta a carrello, barra laterale di ricerca</w:t>
+          <w:b/>
+          <w:bCs/>
+          <w:sz w:val="24"/>
+          <w:szCs w:val="24"/>
+          <w:u w:val="single"/>
+        </w:rPr>
+        <w:t>Prodotti</w:t>
+      </w:r>
+      <w:r>
+        <w:rPr>
+          <w:sz w:val="24"/>
+          <w:szCs w:val="24"/>
+        </w:rPr>
+        <w:t xml:space="preserve"> (pagina pubblica): card con foto e prezzi, barra per dettaglio e aggiunta a carrello, barra laterale di ricerca</w:t>
       </w:r>
       <w:r>
         <w:rPr>
@@ -455,23 +474,6 @@
           <w:szCs w:val="24"/>
           <w:u w:val="single"/>
         </w:rPr>
-        <w:t>mettere nome fornitore e mettere solo i prodotti di categorie e fornitori validi</w:t>
-      </w:r>
-      <w:r>
-        <w:rPr>
-          <w:sz w:val="24"/>
-          <w:szCs w:val="24"/>
-        </w:rPr>
-        <w:t xml:space="preserve"> </w:t>
-      </w:r>
-      <w:r>
-        <w:rPr>
-          <w:b/>
-          <w:bCs/>
-          <w:sz w:val="24"/>
-          <w:szCs w:val="24"/>
-          <w:u w:val="single"/>
-        </w:rPr>
         <w:t>O</w:t>
       </w:r>
       <w:r>
@@ -483,16 +485,6 @@
           <w:u w:val="single"/>
         </w:rPr>
         <w:t>K</w:t>
-      </w:r>
-      <w:r>
-        <w:rPr>
-          <w:b/>
-          <w:bCs/>
-          <w:sz w:val="24"/>
-          <w:szCs w:val="24"/>
-          <w:u w:val="single"/>
-        </w:rPr>
-        <w:t xml:space="preserve"> 1H</w:t>
       </w:r>
     </w:p>
     <w:p>
@@ -509,10 +501,20 @@
       </w:pPr>
       <w:r>
         <w:rPr>
-          <w:sz w:val="24"/>
-          <w:szCs w:val="24"/>
-        </w:rPr>
-        <w:t>Prodotti (elenco admin</w:t>
+          <w:b/>
+          <w:bCs/>
+          <w:sz w:val="24"/>
+          <w:szCs w:val="24"/>
+          <w:u w:val="single"/>
+        </w:rPr>
+        <w:t>Prodotti</w:t>
+      </w:r>
+      <w:r>
+        <w:rPr>
+          <w:sz w:val="24"/>
+          <w:szCs w:val="24"/>
+        </w:rPr>
+        <w:t xml:space="preserve"> (elenco admin</w:t>
       </w:r>
       <w:r>
         <w:rPr>
@@ -780,6 +782,33 @@
         <w:rPr>
           <w:sz w:val="24"/>
           <w:szCs w:val="24"/>
+        </w:rPr>
+        <w:t xml:space="preserve"> </w:t>
+      </w:r>
+      <w:r>
+        <w:rPr>
+          <w:sz w:val="24"/>
+          <w:szCs w:val="24"/>
+        </w:rPr>
+        <w:t xml:space="preserve"> </w:t>
+      </w:r>
+      <w:r>
+        <w:rPr>
+          <w:b/>
+          <w:bCs/>
+          <w:sz w:val="24"/>
+          <w:szCs w:val="24"/>
+          <w:u w:val="single"/>
+        </w:rPr>
+        <w:t>mettere nome fornitore</w:t>
+      </w:r>
+      <w:r>
+        <w:rPr>
+          <w:b/>
+          <w:bCs/>
+          <w:sz w:val="24"/>
+          <w:szCs w:val="24"/>
+          <w:u w:val="single"/>
         </w:rPr>
         <w:t xml:space="preserve"> </w:t>
       </w:r>

</xml_diff>